<commit_message>
chapter 1 correct version
</commit_message>
<xml_diff>
--- a/1.docx
+++ b/1.docx
@@ -212,7 +212,6 @@
     </w:p>
     <w:p>
       <w:pPr>
-        <w:spacing w:after="120"/>
         <w:jc w:val="center"/>
         <w:rPr>
           <w:rFonts w:ascii="Times New Roman" w:hAnsi="Times New Roman" w:cs="Times New Roman"/>
@@ -227,7 +226,15 @@
           <w:sz w:val="28"/>
           <w:szCs w:val="28"/>
         </w:rPr>
-        <w:t xml:space="preserve">Цифровые возможности для бизнеса </w:t>
+        <w:t>Разработка программных приложений</w:t>
+      </w:r>
+      <w:r>
+        <w:rPr>
+          <w:rFonts w:ascii="Times New Roman" w:hAnsi="Times New Roman" w:cs="Times New Roman"/>
+          <w:sz w:val="28"/>
+          <w:szCs w:val="28"/>
+        </w:rPr>
+        <w:t>:</w:t>
       </w:r>
     </w:p>
     <w:p>
@@ -235,37 +242,65 @@
         <w:jc w:val="center"/>
         <w:rPr>
           <w:rFonts w:ascii="Times New Roman" w:hAnsi="Times New Roman" w:cs="Times New Roman"/>
-          <w:sz w:val="28"/>
-          <w:szCs w:val="28"/>
-        </w:rPr>
-      </w:pPr>
-      <w:r>
-        <w:rPr>
-          <w:rFonts w:ascii="Times New Roman" w:hAnsi="Times New Roman" w:cs="Times New Roman"/>
-          <w:sz w:val="28"/>
-          <w:szCs w:val="28"/>
-        </w:rPr>
-        <w:t>на тему:</w:t>
-      </w:r>
-    </w:p>
-    <w:p>
-      <w:pPr>
-        <w:jc w:val="center"/>
-        <w:rPr>
-          <w:rFonts w:ascii="Times New Roman" w:hAnsi="Times New Roman" w:cs="Times New Roman"/>
-          <w:b/>
-          <w:sz w:val="28"/>
-          <w:szCs w:val="28"/>
-        </w:rPr>
-      </w:pPr>
-      <w:r>
-        <w:rPr>
-          <w:rFonts w:ascii="Times New Roman" w:hAnsi="Times New Roman" w:cs="Times New Roman"/>
-          <w:b/>
-          <w:sz w:val="28"/>
-          <w:szCs w:val="28"/>
-        </w:rPr>
-        <w:t>«Разработка веб-приложения для кинотеатра»</w:t>
+          <w:b/>
+          <w:sz w:val="28"/>
+          <w:szCs w:val="28"/>
+        </w:rPr>
+      </w:pPr>
+      <w:r>
+        <w:rPr>
+          <w:rFonts w:ascii="Times New Roman" w:hAnsi="Times New Roman" w:cs="Times New Roman"/>
+          <w:b/>
+          <w:sz w:val="28"/>
+          <w:szCs w:val="28"/>
+        </w:rPr>
+        <w:t xml:space="preserve">«Разработка приложения для </w:t>
+      </w:r>
+      <w:r>
+        <w:rPr>
+          <w:rFonts w:ascii="Times New Roman" w:hAnsi="Times New Roman" w:cs="Times New Roman"/>
+          <w:b/>
+          <w:sz w:val="28"/>
+          <w:szCs w:val="28"/>
+        </w:rPr>
+        <w:t xml:space="preserve">анализа </w:t>
+      </w:r>
+      <w:r>
+        <w:rPr>
+          <w:rFonts w:ascii="Times New Roman" w:hAnsi="Times New Roman" w:cs="Times New Roman"/>
+          <w:b/>
+          <w:sz w:val="28"/>
+          <w:szCs w:val="28"/>
+          <w:lang w:val="en-US"/>
+        </w:rPr>
+        <w:t>log</w:t>
+      </w:r>
+      <w:r>
+        <w:rPr>
+          <w:rFonts w:ascii="Times New Roman" w:hAnsi="Times New Roman" w:cs="Times New Roman"/>
+          <w:b/>
+          <w:sz w:val="28"/>
+          <w:szCs w:val="28"/>
+        </w:rPr>
+        <w:t>-</w:t>
+      </w:r>
+      <w:r>
+        <w:rPr>
+          <w:rFonts w:ascii="Times New Roman" w:hAnsi="Times New Roman" w:cs="Times New Roman"/>
+          <w:b/>
+          <w:sz w:val="28"/>
+          <w:szCs w:val="28"/>
+        </w:rPr>
+        <w:t>файлов</w:t>
+      </w:r>
+      <w:r>
+        <w:rPr>
+          <w:rFonts w:ascii="Times New Roman" w:hAnsi="Times New Roman" w:cs="Times New Roman"/>
+          <w:b/>
+          <w:sz w:val="28"/>
+          <w:szCs w:val="28"/>
+        </w:rPr>
+        <w:t>»</w:t>
       </w:r>
     </w:p>
     <w:p>
@@ -460,15 +495,7 @@
                 <w:sz w:val="26"/>
                 <w:szCs w:val="26"/>
               </w:rPr>
-              <w:t>Елеев И.З</w:t>
-            </w:r>
-            <w:r>
-              <w:rPr>
-                <w:color w:val="000000"/>
-                <w:sz w:val="26"/>
-                <w:szCs w:val="26"/>
-              </w:rPr>
-              <w:t>. ________________________</w:t>
+              <w:t>Елеев И.З. ________________________</w:t>
             </w:r>
           </w:p>
         </w:tc>
@@ -514,7 +541,6 @@
           <w:color w:val="000000"/>
           <w:sz w:val="28"/>
         </w:rPr>
-        <w:lastRenderedPageBreak/>
         <w:t>Содержание</w:t>
       </w:r>
     </w:p>
@@ -536,6 +562,7 @@
           <w:sz w:val="24"/>
           <w:szCs w:val="24"/>
           <w:lang w:val="ru-RU" w:eastAsia="ru-RU"/>
+          <w14:ligatures w14:val="standardContextual"/>
         </w:rPr>
         <w:id w:val="556212906"/>
         <w:docPartObj>
@@ -552,7 +579,6 @@
           <w:sz w:val="22"/>
           <w:szCs w:val="22"/>
           <w:lang w:eastAsia="en-US"/>
-          <w14:ligatures w14:val="standardContextual"/>
         </w:rPr>
       </w:sdtEndPr>
       <w:sdtContent>
@@ -1313,15 +1339,7 @@
           <w:sz w:val="32"/>
           <w:szCs w:val="32"/>
         </w:rPr>
-        <w:t>Концепция и требования</w:t>
-      </w:r>
-      <w:r>
-        <w:rPr>
-          <w:rFonts w:ascii="Times New Roman" w:hAnsi="Times New Roman" w:cs="Times New Roman"/>
-          <w:sz w:val="32"/>
-          <w:szCs w:val="32"/>
-        </w:rPr>
-        <w:t xml:space="preserve"> приложения </w:t>
+        <w:t xml:space="preserve">Концепция и требования приложения </w:t>
       </w:r>
     </w:p>
     <w:p>
@@ -2232,7 +2250,6 @@
           <w:noProof/>
           <w:sz w:val="28"/>
           <w:szCs w:val="28"/>
-          <w:lang w:val="en-US"/>
         </w:rPr>
         <w:t>:</w:t>
       </w:r>
@@ -4052,7 +4069,6 @@
           <w:color w:val="auto"/>
           <w:sz w:val="32"/>
           <w:szCs w:val="32"/>
-          <w:lang w:val="en-US"/>
         </w:rPr>
         <w:t>4</w:t>
       </w:r>

</xml_diff>